<commit_message>
Add scrapper for pdf
</commit_message>
<xml_diff>
--- a/Bazonator/Zakazy2020.docx
+++ b/Bazonator/Zakazy2020.docx
@@ -1,6 +1,6 @@
 
 <file path=word/document.xml><?xml version="1.0" encoding="utf-8"?>
-<w:document xmlns:o="urn:schemas-microsoft-com:office:office" xmlns:r="http://schemas.openxmlformats.org/officeDocument/2006/relationships" xmlns:v="urn:schemas-microsoft-com:vml" xmlns:w="http://schemas.openxmlformats.org/wordprocessingml/2006/main" xmlns:w10="urn:schemas-microsoft-com:office:word" xmlns:wp="http://schemas.openxmlformats.org/drawingml/2006/wordprocessingDrawing" xmlns:wps="http://schemas.microsoft.com/office/word/2010/wordprocessingShape" xmlns:wpg="http://schemas.microsoft.com/office/word/2010/wordprocessingGroup" xmlns:mc="http://schemas.openxmlformats.org/markup-compatibility/2006" xmlns:wp14="http://schemas.microsoft.com/office/word/2010/wordprocessingDrawing" xmlns:w14="http://schemas.microsoft.com/office/word/2010/wordml" mc:Ignorable="w14 wp14">
+<w:document xmlns:o="urn:schemas-microsoft-com:office:office" xmlns:r="http://schemas.openxmlformats.org/officeDocument/2006/relationships" xmlns:v="urn:schemas-microsoft-com:vml" xmlns:w="http://schemas.openxmlformats.org/wordprocessingml/2006/main" xmlns:w10="urn:schemas-microsoft-com:office:word" xmlns:wp="http://schemas.openxmlformats.org/drawingml/2006/wordprocessingDrawing" xmlns:wps="http://schemas.microsoft.com/office/word/2010/wordprocessingShape" xmlns:wpg="http://schemas.microsoft.com/office/word/2010/wordprocessingGroup" xmlns:mc="http://schemas.openxmlformats.org/markup-compatibility/2006" xmlns:wp14="http://schemas.microsoft.com/office/word/2010/wordprocessingDrawing" xmlns:w14="http://schemas.microsoft.com/office/word/2010/wordml" xmlns:w15="http://schemas.microsoft.com/office/word/2012/wordml" mc:Ignorable="w14 wp14 w15">
   <w:body>
     <w:p>
       <w:pPr>
@@ -109,7 +109,7 @@
     </w:p>
     <w:p>
       <w:pPr>
-        <w:pStyle w:val="Nagwek1"/>
+        <w:pStyle w:val="Heading1"/>
         <w:numPr>
           <w:ilvl w:val="1"/>
           <w:numId w:val="1"/>
@@ -214,7 +214,7 @@
     </w:p>
     <w:p>
       <w:pPr>
-        <w:pStyle w:val="Tretekstu"/>
+        <w:pStyle w:val="TextBody"/>
         <w:bidi w:val="0"/>
         <w:spacing w:before="8" w:after="0"/>
         <w:ind w:left="0" w:right="0" w:hanging="0"/>
@@ -538,7 +538,7 @@
     </w:p>
     <w:p>
       <w:pPr>
-        <w:pStyle w:val="Nagwek1"/>
+        <w:pStyle w:val="Heading1"/>
         <w:numPr>
           <w:ilvl w:val="1"/>
           <w:numId w:val="1"/>
@@ -703,10 +703,20 @@
         <w:rPr>
           <w:sz w:val="22"/>
         </w:rPr>
-        <w:t>leczyć</w:t>
-      </w:r>
-      <w:r>
-        <w:rPr>
+        <w:t>leczy</w:t>
+      </w:r>
+      <w:r>
+        <w:rPr>
+          <w:b w:val="false"/>
+          <w:bCs w:val="false"/>
+          <w:sz w:val="22"/>
+        </w:rPr>
+        <w:t>ć</w:t>
+      </w:r>
+      <w:r>
+        <w:rPr>
+          <w:b w:val="false"/>
+          <w:bCs w:val="false"/>
           <w:spacing w:val="-8"/>
           <w:sz w:val="22"/>
         </w:rPr>
@@ -714,25 +724,19 @@
       </w:r>
       <w:r>
         <w:rPr>
+          <w:b w:val="false"/>
+          <w:bCs w:val="false"/>
           <w:spacing w:val="-2"/>
           <w:sz w:val="22"/>
         </w:rPr>
-        <w:t>int</w:t>
-      </w:r>
-      <w:r>
-        <w:rPr>
-          <w:b/>
+        <w:t>interfe</w:t>
+      </w:r>
+      <w:r>
+        <w:rPr>
           <w:spacing w:val="-2"/>
           <w:sz w:val="22"/>
         </w:rPr>
-        <w:t>e</w:t>
-      </w:r>
-      <w:r>
-        <w:rPr>
-          <w:spacing w:val="-2"/>
-          <w:sz w:val="22"/>
-        </w:rPr>
-        <w:t>rferonem</w:t>
+        <w:t>ronem</w:t>
       </w:r>
     </w:p>
     <w:p>
@@ -893,7 +897,7 @@
     </w:p>
     <w:p>
       <w:pPr>
-        <w:pStyle w:val="Tretekstu"/>
+        <w:pStyle w:val="TextBody"/>
         <w:bidi w:val="0"/>
         <w:spacing w:before="2" w:after="0"/>
         <w:ind w:left="0" w:right="0" w:hanging="0"/>
@@ -1329,7 +1333,7 @@
     </w:p>
     <w:p>
       <w:pPr>
-        <w:pStyle w:val="Nagwek1"/>
+        <w:pStyle w:val="Heading1"/>
         <w:numPr>
           <w:ilvl w:val="1"/>
           <w:numId w:val="1"/>
@@ -1572,7 +1576,7 @@
     </w:p>
     <w:p>
       <w:pPr>
-        <w:pStyle w:val="Tretekstu"/>
+        <w:pStyle w:val="TextBody"/>
         <w:bidi w:val="0"/>
         <w:spacing w:before="8" w:after="0"/>
         <w:ind w:left="0" w:right="0" w:hanging="0"/>
@@ -1812,7 +1816,7 @@
     </w:p>
     <w:p>
       <w:pPr>
-        <w:pStyle w:val="Nagwek1"/>
+        <w:pStyle w:val="Heading1"/>
         <w:numPr>
           <w:ilvl w:val="1"/>
           <w:numId w:val="1"/>
@@ -1978,7 +1982,7 @@
     </w:p>
     <w:p>
       <w:pPr>
-        <w:pStyle w:val="Tretekstu"/>
+        <w:pStyle w:val="TextBody"/>
         <w:bidi w:val="0"/>
         <w:spacing w:before="6" w:after="0"/>
         <w:ind w:left="0" w:right="0" w:hanging="0"/>
@@ -2166,7 +2170,7 @@
     </w:p>
     <w:p>
       <w:pPr>
-        <w:pStyle w:val="Nagwek1"/>
+        <w:pStyle w:val="Heading1"/>
         <w:numPr>
           <w:ilvl w:val="1"/>
           <w:numId w:val="1"/>
@@ -2220,7 +2224,7 @@
     </w:p>
     <w:p>
       <w:pPr>
-        <w:pStyle w:val="Tretekstu"/>
+        <w:pStyle w:val="TextBody"/>
         <w:bidi w:val="0"/>
         <w:spacing w:before="38" w:after="0"/>
         <w:ind w:left="140" w:right="0" w:hanging="0"/>
@@ -2296,7 +2300,7 @@
     </w:p>
     <w:p>
       <w:pPr>
-        <w:pStyle w:val="Tretekstu"/>
+        <w:pStyle w:val="TextBody"/>
         <w:bidi w:val="0"/>
         <w:spacing w:before="37" w:after="0"/>
         <w:ind w:left="140" w:right="0" w:hanging="0"/>
@@ -2332,7 +2336,7 @@
     </w:p>
     <w:p>
       <w:pPr>
-        <w:pStyle w:val="Tretekstu"/>
+        <w:pStyle w:val="TextBody"/>
         <w:bidi w:val="0"/>
         <w:spacing w:before="8" w:after="0"/>
         <w:ind w:left="0" w:right="0" w:hanging="0"/>
@@ -2836,7 +2840,7 @@
     </w:p>
     <w:p>
       <w:pPr>
-        <w:pStyle w:val="Tretekstu"/>
+        <w:pStyle w:val="TextBody"/>
         <w:bidi w:val="0"/>
         <w:spacing w:before="5" w:after="0"/>
         <w:ind w:left="0" w:right="0" w:hanging="0"/>
@@ -2857,7 +2861,7 @@
         <w:sectPr>
           <w:type w:val="nextPage"/>
           <w:pgSz w:w="11906" w:h="16838"/>
-          <w:pgMar w:left="1134" w:right="1134" w:header="0" w:top="1134" w:footer="0" w:bottom="1134" w:gutter="0"/>
+          <w:pgMar w:left="1134" w:right="1134" w:gutter="0" w:header="0" w:top="1134" w:footer="0" w:bottom="1134"/>
           <w:pgNumType w:fmt="decimal"/>
           <w:formProt w:val="false"/>
           <w:textDirection w:val="lrTb"/>
@@ -3006,7 +3010,7 @@
     </w:p>
     <w:p>
       <w:pPr>
-        <w:pStyle w:val="Nagwek1"/>
+        <w:pStyle w:val="Heading1"/>
         <w:numPr>
           <w:ilvl w:val="1"/>
           <w:numId w:val="1"/>
@@ -3535,7 +3539,7 @@
     </w:p>
     <w:p>
       <w:pPr>
-        <w:pStyle w:val="Tretekstu"/>
+        <w:pStyle w:val="TextBody"/>
         <w:bidi w:val="0"/>
         <w:spacing w:before="4" w:after="0"/>
         <w:ind w:left="0" w:right="0" w:hanging="0"/>
@@ -3886,7 +3890,7 @@
     </w:p>
     <w:p>
       <w:pPr>
-        <w:pStyle w:val="Nagwek1"/>
+        <w:pStyle w:val="Heading1"/>
         <w:numPr>
           <w:ilvl w:val="1"/>
           <w:numId w:val="1"/>
@@ -4090,7 +4094,7 @@
     </w:p>
     <w:p>
       <w:pPr>
-        <w:pStyle w:val="Tretekstu"/>
+        <w:pStyle w:val="TextBody"/>
         <w:bidi w:val="0"/>
         <w:spacing w:before="9" w:after="0"/>
         <w:ind w:left="0" w:right="0" w:hanging="0"/>
@@ -4410,7 +4414,7 @@
     </w:p>
     <w:p>
       <w:pPr>
-        <w:pStyle w:val="Nagwek1"/>
+        <w:pStyle w:val="Heading1"/>
         <w:numPr>
           <w:ilvl w:val="1"/>
           <w:numId w:val="1"/>
@@ -4466,7 +4470,7 @@
     </w:p>
     <w:p>
       <w:pPr>
-        <w:pStyle w:val="Tretekstu"/>
+        <w:pStyle w:val="TextBody"/>
         <w:bidi w:val="0"/>
         <w:spacing w:before="8" w:after="0"/>
         <w:ind w:left="0" w:right="0" w:hanging="0"/>
@@ -4673,7 +4677,7 @@
     </w:p>
     <w:p>
       <w:pPr>
-        <w:pStyle w:val="Nagwek1"/>
+        <w:pStyle w:val="Heading1"/>
         <w:numPr>
           <w:ilvl w:val="1"/>
           <w:numId w:val="1"/>
@@ -4749,7 +4753,7 @@
     </w:p>
     <w:p>
       <w:pPr>
-        <w:pStyle w:val="Tretekstu"/>
+        <w:pStyle w:val="TextBody"/>
         <w:bidi w:val="0"/>
         <w:spacing w:before="5" w:after="0"/>
         <w:ind w:left="0" w:right="0" w:hanging="0"/>
@@ -4976,7 +4980,7 @@
     </w:p>
     <w:p>
       <w:pPr>
-        <w:pStyle w:val="Nagwek1"/>
+        <w:pStyle w:val="Heading1"/>
         <w:bidi w:val="0"/>
         <w:spacing w:before="38" w:after="0"/>
         <w:ind w:left="140" w:right="0" w:hanging="0"/>
@@ -5383,7 +5387,7 @@
     </w:p>
     <w:p>
       <w:pPr>
-        <w:pStyle w:val="Tretekstu"/>
+        <w:pStyle w:val="TextBody"/>
         <w:bidi w:val="0"/>
         <w:spacing w:before="2" w:after="0"/>
         <w:ind w:left="0" w:right="0" w:hanging="0"/>
@@ -5768,7 +5772,7 @@
     </w:p>
     <w:p>
       <w:pPr>
-        <w:pStyle w:val="Nagwek1"/>
+        <w:pStyle w:val="Heading1"/>
         <w:numPr>
           <w:ilvl w:val="1"/>
           <w:numId w:val="1"/>
@@ -5834,7 +5838,7 @@
     </w:p>
     <w:p>
       <w:pPr>
-        <w:pStyle w:val="Tretekstu"/>
+        <w:pStyle w:val="TextBody"/>
         <w:bidi w:val="0"/>
         <w:spacing w:before="8" w:after="0"/>
         <w:ind w:left="0" w:right="0" w:hanging="0"/>
@@ -6003,13 +6007,13 @@
         <w:sectPr>
           <w:type w:val="nextPage"/>
           <w:pgSz w:w="11906" w:h="16838"/>
-          <w:pgMar w:left="1300" w:right="1320" w:header="0" w:top="1360" w:footer="0" w:bottom="280" w:gutter="0"/>
+          <w:pgMar w:left="1300" w:right="1320" w:gutter="0" w:header="0" w:top="1360" w:footer="0" w:bottom="280"/>
           <w:pgNumType w:fmt="decimal"/>
           <w:formProt w:val="false"/>
           <w:textDirection w:val="lrTb"/>
           <w:docGrid w:type="default" w:linePitch="100" w:charSpace="0"/>
         </w:sectPr>
-        <w:pStyle w:val="Nagwek1"/>
+        <w:pStyle w:val="Heading1"/>
         <w:numPr>
           <w:ilvl w:val="1"/>
           <w:numId w:val="1"/>
@@ -6190,7 +6194,7 @@
     </w:p>
     <w:p>
       <w:pPr>
-        <w:pStyle w:val="Tretekstu"/>
+        <w:pStyle w:val="TextBody"/>
         <w:bidi w:val="0"/>
         <w:spacing w:before="8" w:after="0"/>
         <w:ind w:left="0" w:right="0" w:hanging="0"/>
@@ -6365,7 +6369,7 @@
     </w:p>
     <w:p>
       <w:pPr>
-        <w:pStyle w:val="Nagwek1"/>
+        <w:pStyle w:val="Heading1"/>
         <w:numPr>
           <w:ilvl w:val="1"/>
           <w:numId w:val="1"/>
@@ -6458,7 +6462,7 @@
     </w:p>
     <w:p>
       <w:pPr>
-        <w:pStyle w:val="Tretekstu"/>
+        <w:pStyle w:val="TextBody"/>
         <w:bidi w:val="0"/>
         <w:spacing w:before="5" w:after="0"/>
         <w:ind w:left="0" w:right="0" w:hanging="0"/>
@@ -6685,7 +6689,7 @@
     </w:p>
     <w:p>
       <w:pPr>
-        <w:pStyle w:val="Nagwek1"/>
+        <w:pStyle w:val="Heading1"/>
         <w:numPr>
           <w:ilvl w:val="1"/>
           <w:numId w:val="1"/>
@@ -7008,7 +7012,7 @@
     </w:p>
     <w:p>
       <w:pPr>
-        <w:pStyle w:val="Tretekstu"/>
+        <w:pStyle w:val="TextBody"/>
         <w:bidi w:val="0"/>
         <w:spacing w:before="8" w:after="0"/>
         <w:ind w:left="0" w:right="0" w:hanging="0"/>
@@ -7247,7 +7251,7 @@
     </w:p>
     <w:p>
       <w:pPr>
-        <w:pStyle w:val="Nagwek1"/>
+        <w:pStyle w:val="Heading1"/>
         <w:numPr>
           <w:ilvl w:val="1"/>
           <w:numId w:val="1"/>
@@ -7670,7 +7674,7 @@
     </w:p>
     <w:p>
       <w:pPr>
-        <w:pStyle w:val="Tretekstu"/>
+        <w:pStyle w:val="TextBody"/>
         <w:bidi w:val="0"/>
         <w:spacing w:before="3" w:after="0"/>
         <w:ind w:left="0" w:right="0" w:hanging="0"/>
@@ -8000,7 +8004,7 @@
     </w:p>
     <w:p>
       <w:pPr>
-        <w:pStyle w:val="Nagwek1"/>
+        <w:pStyle w:val="Heading1"/>
         <w:numPr>
           <w:ilvl w:val="1"/>
           <w:numId w:val="1"/>
@@ -8322,7 +8326,7 @@
     </w:p>
     <w:p>
       <w:pPr>
-        <w:pStyle w:val="Tretekstu"/>
+        <w:pStyle w:val="TextBody"/>
         <w:bidi w:val="0"/>
         <w:spacing w:before="8" w:after="0"/>
         <w:ind w:left="0" w:right="0" w:hanging="0"/>
@@ -8577,7 +8581,7 @@
     </w:p>
     <w:p>
       <w:pPr>
-        <w:pStyle w:val="Nagwek1"/>
+        <w:pStyle w:val="Heading1"/>
         <w:numPr>
           <w:ilvl w:val="1"/>
           <w:numId w:val="1"/>
@@ -8603,7 +8607,7 @@
     </w:p>
     <w:p>
       <w:pPr>
-        <w:pStyle w:val="Tretekstu"/>
+        <w:pStyle w:val="TextBody"/>
         <w:bidi w:val="0"/>
         <w:spacing w:before="6" w:after="0"/>
         <w:ind w:left="0" w:right="0" w:hanging="0"/>
@@ -8959,7 +8963,7 @@
     </w:p>
     <w:p>
       <w:pPr>
-        <w:pStyle w:val="Nagwek1"/>
+        <w:pStyle w:val="Heading1"/>
         <w:numPr>
           <w:ilvl w:val="1"/>
           <w:numId w:val="1"/>
@@ -9111,7 +9115,7 @@
         <w:sectPr>
           <w:type w:val="nextPage"/>
           <w:pgSz w:w="11906" w:h="16838"/>
-          <w:pgMar w:left="1300" w:right="1320" w:header="0" w:top="1360" w:footer="0" w:bottom="280" w:gutter="0"/>
+          <w:pgMar w:left="1300" w:right="1320" w:gutter="0" w:header="0" w:top="1360" w:footer="0" w:bottom="280"/>
           <w:pgNumType w:fmt="decimal"/>
           <w:formProt w:val="false"/>
           <w:textDirection w:val="lrTb"/>
@@ -9124,7 +9128,7 @@
         </w:tabs>
         <w:bidi w:val="0"/>
         <w:spacing w:lineRule="auto" w:line="240" w:before="37" w:after="0"/>
-        <w:ind w:right="0" w:hanging="0"/>
+        <w:ind w:left="399" w:right="0" w:hanging="0"/>
         <w:jc w:val="left"/>
         <w:rPr/>
       </w:pPr>
@@ -9278,7 +9282,7 @@
     </w:p>
     <w:p>
       <w:pPr>
-        <w:pStyle w:val="Nagwek1"/>
+        <w:pStyle w:val="Heading1"/>
         <w:numPr>
           <w:ilvl w:val="1"/>
           <w:numId w:val="1"/>
@@ -9546,7 +9550,7 @@
     </w:p>
     <w:p>
       <w:pPr>
-        <w:pStyle w:val="Tretekstu"/>
+        <w:pStyle w:val="TextBody"/>
         <w:bidi w:val="0"/>
         <w:spacing w:before="8" w:after="0"/>
         <w:ind w:left="0" w:right="0" w:hanging="0"/>
@@ -9735,7 +9739,7 @@
     </w:p>
     <w:p>
       <w:pPr>
-        <w:pStyle w:val="Nagwek1"/>
+        <w:pStyle w:val="Heading1"/>
         <w:numPr>
           <w:ilvl w:val="1"/>
           <w:numId w:val="1"/>
@@ -9828,7 +9832,7 @@
     </w:p>
     <w:p>
       <w:pPr>
-        <w:pStyle w:val="Tretekstu"/>
+        <w:pStyle w:val="TextBody"/>
         <w:bidi w:val="0"/>
         <w:spacing w:before="6" w:after="0"/>
         <w:ind w:left="0" w:right="0" w:hanging="0"/>
@@ -9950,7 +9954,7 @@
     </w:p>
     <w:p>
       <w:pPr>
-        <w:pStyle w:val="Nagwek1"/>
+        <w:pStyle w:val="Heading1"/>
         <w:numPr>
           <w:ilvl w:val="1"/>
           <w:numId w:val="1"/>
@@ -10070,7 +10074,7 @@
     </w:p>
     <w:p>
       <w:pPr>
-        <w:pStyle w:val="Tretekstu"/>
+        <w:pStyle w:val="TextBody"/>
         <w:bidi w:val="0"/>
         <w:spacing w:before="6" w:after="0"/>
         <w:ind w:left="0" w:right="0" w:hanging="0"/>
@@ -10245,7 +10249,7 @@
     </w:p>
     <w:p>
       <w:pPr>
-        <w:pStyle w:val="Nagwek1"/>
+        <w:pStyle w:val="Heading1"/>
         <w:numPr>
           <w:ilvl w:val="1"/>
           <w:numId w:val="1"/>
@@ -10335,7 +10339,7 @@
     </w:p>
     <w:p>
       <w:pPr>
-        <w:pStyle w:val="Tretekstu"/>
+        <w:pStyle w:val="TextBody"/>
         <w:bidi w:val="0"/>
         <w:spacing w:before="8" w:after="0"/>
         <w:ind w:left="0" w:right="0" w:hanging="0"/>
@@ -10640,7 +10644,7 @@
     </w:p>
     <w:p>
       <w:pPr>
-        <w:pStyle w:val="Nagwek1"/>
+        <w:pStyle w:val="Heading1"/>
         <w:numPr>
           <w:ilvl w:val="1"/>
           <w:numId w:val="1"/>
@@ -10661,7 +10665,7 @@
         <mc:AlternateContent>
           <mc:Choice Requires="wps">
             <w:drawing>
-              <wp:anchor behindDoc="1" distT="0" distB="0" distL="0" distR="0" simplePos="0" locked="0" layoutInCell="1" allowOverlap="1" relativeHeight="2">
+              <wp:anchor behindDoc="1" distT="0" distB="0" distL="0" distR="0" simplePos="0" locked="0" layoutInCell="0" allowOverlap="1" relativeHeight="2">
                 <wp:simplePos x="0" y="0"/>
                 <wp:positionH relativeFrom="page">
                   <wp:posOffset>891540</wp:posOffset>
@@ -10680,7 +10684,7 @@
                       <wps:spPr>
                         <a:xfrm>
                           <a:off x="0" y="0"/>
-                          <a:ext cx="5488920" cy="132120"/>
+                          <a:ext cx="5489640" cy="132840"/>
                         </a:xfrm>
                         <a:prstGeom prst="rect">
                           <a:avLst/>
@@ -10688,7 +10692,7 @@
                         <a:solidFill>
                           <a:srgbClr val="d6fdfd"/>
                         </a:solidFill>
-                        <a:ln>
+                        <a:ln w="0">
                           <a:noFill/>
                         </a:ln>
                       </wps:spPr>
@@ -10702,7 +10706,7 @@
                         <w:txbxContent>
                           <w:p>
                             <w:pPr>
-                              <w:pStyle w:val="Tretekstu"/>
+                              <w:pStyle w:val="TextBody"/>
                               <w:bidi w:val="0"/>
                               <w:spacing w:lineRule="exact" w:line="207" w:before="0" w:after="140"/>
                               <w:ind w:left="36" w:right="0" w:hanging="0"/>
@@ -10864,7 +10868,7 @@
                           </w:p>
                         </w:txbxContent>
                       </wps:txbx>
-                      <wps:bodyPr lIns="0" rIns="0" tIns="0" bIns="0">
+                      <wps:bodyPr lIns="0" rIns="0" tIns="0" bIns="0" anchor="t">
                         <a:noAutofit/>
                       </wps:bodyPr>
                     </wps:wsp>
@@ -10875,15 +10879,14 @@
           </mc:Choice>
           <mc:Fallback>
             <w:pict>
-              <v:rect id="shape_0" ID="Ramka1" fillcolor="#d6fdfd" stroked="f" style="position:absolute;margin-left:70.2pt;margin-top:33.15pt;width:432.15pt;height:10.35pt;mso-position-horizontal-relative:page">
-                <w10:wrap type="square"/>
+              <v:rect id="shape_0" ID="Ramka1" path="m0,0l-2147483645,0l-2147483645,-2147483646l0,-2147483646xe" fillcolor="#d6fdfd" stroked="f" o:allowincell="f" style="position:absolute;margin-left:70.2pt;margin-top:33.15pt;width:432.2pt;height:10.4pt;mso-wrap-style:square;v-text-anchor:top;mso-position-horizontal-relative:page">
                 <v:fill o:detectmouseclick="t" type="solid" color2="#290202"/>
                 <v:stroke color="#3465a4" joinstyle="round" endcap="flat"/>
                 <v:textbox>
                   <w:txbxContent>
                     <w:p>
                       <w:pPr>
-                        <w:pStyle w:val="Tretekstu"/>
+                        <w:pStyle w:val="TextBody"/>
                         <w:bidi w:val="0"/>
                         <w:spacing w:lineRule="exact" w:line="207" w:before="0" w:after="140"/>
                         <w:ind w:left="36" w:right="0" w:hanging="0"/>
@@ -11045,6 +11048,7 @@
                     </w:p>
                   </w:txbxContent>
                 </v:textbox>
+                <w10:wrap type="topAndBottom"/>
               </v:rect>
             </w:pict>
           </mc:Fallback>
@@ -11052,7 +11056,7 @@
         <mc:AlternateContent>
           <mc:Choice Requires="wps">
             <w:drawing>
-              <wp:anchor behindDoc="1" distT="0" distB="0" distL="0" distR="0" simplePos="0" locked="0" layoutInCell="1" allowOverlap="1" relativeHeight="3">
+              <wp:anchor behindDoc="1" distT="0" distB="0" distL="0" distR="0" simplePos="0" locked="0" layoutInCell="0" allowOverlap="1" relativeHeight="4">
                 <wp:simplePos x="0" y="0"/>
                 <wp:positionH relativeFrom="page">
                   <wp:posOffset>891540</wp:posOffset>
@@ -11071,7 +11075,7 @@
                       <wps:spPr>
                         <a:xfrm>
                           <a:off x="0" y="0"/>
-                          <a:ext cx="3252960" cy="132120"/>
+                          <a:ext cx="3253680" cy="132840"/>
                         </a:xfrm>
                         <a:prstGeom prst="rect">
                           <a:avLst/>
@@ -11079,7 +11083,7 @@
                         <a:solidFill>
                           <a:srgbClr val="d6fdfd"/>
                         </a:solidFill>
-                        <a:ln>
+                        <a:ln w="0">
                           <a:noFill/>
                         </a:ln>
                       </wps:spPr>
@@ -11093,7 +11097,7 @@
                         <w:txbxContent>
                           <w:p>
                             <w:pPr>
-                              <w:pStyle w:val="Tretekstu"/>
+                              <w:pStyle w:val="TextBody"/>
                               <w:bidi w:val="0"/>
                               <w:spacing w:lineRule="exact" w:line="207" w:before="0" w:after="140"/>
                               <w:ind w:left="36" w:right="0" w:hanging="0"/>
@@ -11164,7 +11168,7 @@
                           </w:p>
                         </w:txbxContent>
                       </wps:txbx>
-                      <wps:bodyPr lIns="0" rIns="0" tIns="0" bIns="0">
+                      <wps:bodyPr lIns="0" rIns="0" tIns="0" bIns="0" anchor="t">
                         <a:noAutofit/>
                       </wps:bodyPr>
                     </wps:wsp>
@@ -11175,15 +11179,14 @@
           </mc:Choice>
           <mc:Fallback>
             <w:pict>
-              <v:rect id="shape_0" ID="Ramka2" fillcolor="#d6fdfd" stroked="f" style="position:absolute;margin-left:70.2pt;margin-top:47.7pt;width:256.1pt;height:10.35pt;mso-position-horizontal-relative:page">
-                <w10:wrap type="square"/>
+              <v:rect id="shape_0" ID="Ramka2" path="m0,0l-2147483645,0l-2147483645,-2147483646l0,-2147483646xe" fillcolor="#d6fdfd" stroked="f" o:allowincell="f" style="position:absolute;margin-left:70.2pt;margin-top:47.7pt;width:256.15pt;height:10.4pt;mso-wrap-style:square;v-text-anchor:top;mso-position-horizontal-relative:page">
                 <v:fill o:detectmouseclick="t" type="solid" color2="#290202"/>
                 <v:stroke color="#3465a4" joinstyle="round" endcap="flat"/>
                 <v:textbox>
                   <w:txbxContent>
                     <w:p>
                       <w:pPr>
-                        <w:pStyle w:val="Tretekstu"/>
+                        <w:pStyle w:val="TextBody"/>
                         <w:bidi w:val="0"/>
                         <w:spacing w:lineRule="exact" w:line="207" w:before="0" w:after="140"/>
                         <w:ind w:left="36" w:right="0" w:hanging="0"/>
@@ -11254,6 +11257,7 @@
                     </w:p>
                   </w:txbxContent>
                 </v:textbox>
+                <w10:wrap type="topAndBottom"/>
               </v:rect>
             </w:pict>
           </mc:Fallback>
@@ -11326,7 +11330,7 @@
     </w:p>
     <w:p>
       <w:pPr>
-        <w:pStyle w:val="Tretekstu"/>
+        <w:pStyle w:val="TextBody"/>
         <w:bidi w:val="0"/>
         <w:spacing w:before="1" w:after="0"/>
         <w:ind w:left="0" w:right="0" w:hanging="0"/>
@@ -11346,7 +11350,7 @@
     </w:p>
     <w:p>
       <w:pPr>
-        <w:pStyle w:val="Tretekstu"/>
+        <w:pStyle w:val="TextBody"/>
         <w:bidi w:val="0"/>
         <w:spacing w:before="6" w:after="0"/>
         <w:ind w:left="0" w:right="0" w:hanging="0"/>
@@ -11680,7 +11684,7 @@
     </w:p>
     <w:p>
       <w:pPr>
-        <w:pStyle w:val="Nagwek1"/>
+        <w:pStyle w:val="Heading1"/>
         <w:numPr>
           <w:ilvl w:val="1"/>
           <w:numId w:val="1"/>
@@ -11743,7 +11747,7 @@
     </w:p>
     <w:p>
       <w:pPr>
-        <w:pStyle w:val="Tretekstu"/>
+        <w:pStyle w:val="TextBody"/>
         <w:bidi w:val="0"/>
         <w:spacing w:before="8" w:after="0"/>
         <w:ind w:left="0" w:right="0" w:hanging="0"/>
@@ -11882,7 +11886,7 @@
         <w:sectPr>
           <w:type w:val="nextPage"/>
           <w:pgSz w:w="11906" w:h="16838"/>
-          <w:pgMar w:left="1300" w:right="1320" w:header="0" w:top="1640" w:footer="0" w:bottom="280" w:gutter="0"/>
+          <w:pgMar w:left="1300" w:right="1320" w:gutter="0" w:header="0" w:top="1640" w:footer="0" w:bottom="280"/>
           <w:pgNumType w:fmt="decimal"/>
           <w:formProt w:val="false"/>
           <w:textDirection w:val="lrTb"/>
@@ -11981,7 +11985,7 @@
     </w:p>
     <w:p>
       <w:pPr>
-        <w:pStyle w:val="Nagwek1"/>
+        <w:pStyle w:val="Heading1"/>
         <w:numPr>
           <w:ilvl w:val="1"/>
           <w:numId w:val="1"/>
@@ -12017,7 +12021,7 @@
     </w:p>
     <w:p>
       <w:pPr>
-        <w:pStyle w:val="Tretekstu"/>
+        <w:pStyle w:val="TextBody"/>
         <w:bidi w:val="0"/>
         <w:spacing w:before="8" w:after="0"/>
         <w:ind w:left="0" w:right="0" w:hanging="0"/>
@@ -12354,7 +12358,7 @@
     </w:p>
     <w:p>
       <w:pPr>
-        <w:pStyle w:val="Nagwek1"/>
+        <w:pStyle w:val="Heading1"/>
         <w:numPr>
           <w:ilvl w:val="1"/>
           <w:numId w:val="1"/>
@@ -12552,7 +12556,7 @@
     </w:p>
     <w:p>
       <w:pPr>
-        <w:pStyle w:val="Tretekstu"/>
+        <w:pStyle w:val="TextBody"/>
         <w:bidi w:val="0"/>
         <w:spacing w:before="6" w:after="0"/>
         <w:ind w:left="0" w:right="0" w:hanging="0"/>
@@ -12661,7 +12665,7 @@
     </w:p>
     <w:p>
       <w:pPr>
-        <w:pStyle w:val="Nagwek1"/>
+        <w:pStyle w:val="Heading1"/>
         <w:numPr>
           <w:ilvl w:val="1"/>
           <w:numId w:val="1"/>
@@ -13111,7 +13115,7 @@
     </w:p>
     <w:p>
       <w:pPr>
-        <w:pStyle w:val="Tretekstu"/>
+        <w:pStyle w:val="TextBody"/>
         <w:bidi w:val="0"/>
         <w:spacing w:before="8" w:after="0"/>
         <w:ind w:left="0" w:right="0" w:hanging="0"/>
@@ -13366,7 +13370,7 @@
     </w:p>
     <w:p>
       <w:pPr>
-        <w:pStyle w:val="Nagwek1"/>
+        <w:pStyle w:val="Heading1"/>
         <w:numPr>
           <w:ilvl w:val="1"/>
           <w:numId w:val="1"/>
@@ -13392,7 +13396,7 @@
     </w:p>
     <w:p>
       <w:pPr>
-        <w:pStyle w:val="Tretekstu"/>
+        <w:pStyle w:val="TextBody"/>
         <w:bidi w:val="0"/>
         <w:spacing w:before="6" w:after="0"/>
         <w:ind w:left="0" w:right="0" w:hanging="0"/>
@@ -13657,7 +13661,7 @@
     </w:p>
     <w:p>
       <w:pPr>
-        <w:pStyle w:val="Nagwek1"/>
+        <w:pStyle w:val="Heading1"/>
         <w:numPr>
           <w:ilvl w:val="1"/>
           <w:numId w:val="1"/>
@@ -13749,7 +13753,7 @@
     </w:p>
     <w:p>
       <w:pPr>
-        <w:pStyle w:val="Tretekstu"/>
+        <w:pStyle w:val="TextBody"/>
         <w:bidi w:val="0"/>
         <w:spacing w:before="8" w:after="0"/>
         <w:ind w:left="0" w:right="0" w:hanging="0"/>
@@ -14120,7 +14124,7 @@
     </w:p>
     <w:p>
       <w:pPr>
-        <w:pStyle w:val="Nagwek1"/>
+        <w:pStyle w:val="Heading1"/>
         <w:numPr>
           <w:ilvl w:val="1"/>
           <w:numId w:val="1"/>
@@ -14318,7 +14322,7 @@
     </w:p>
     <w:p>
       <w:pPr>
-        <w:pStyle w:val="Tretekstu"/>
+        <w:pStyle w:val="TextBody"/>
         <w:bidi w:val="0"/>
         <w:spacing w:before="6" w:after="0"/>
         <w:ind w:left="0" w:right="0" w:hanging="0"/>
@@ -14626,7 +14630,7 @@
     </w:p>
     <w:p>
       <w:pPr>
-        <w:pStyle w:val="Tretekstu"/>
+        <w:pStyle w:val="TextBody"/>
         <w:bidi w:val="0"/>
         <w:spacing w:before="5" w:after="0"/>
         <w:ind w:left="0" w:right="0" w:hanging="0"/>
@@ -14868,7 +14872,7 @@
         <w:sectPr>
           <w:type w:val="nextPage"/>
           <w:pgSz w:w="11906" w:h="16838"/>
-          <w:pgMar w:left="1300" w:right="1320" w:header="0" w:top="1360" w:footer="0" w:bottom="280" w:gutter="0"/>
+          <w:pgMar w:left="1300" w:right="1320" w:gutter="0" w:header="0" w:top="1360" w:footer="0" w:bottom="280"/>
           <w:pgNumType w:fmt="decimal"/>
           <w:formProt w:val="false"/>
           <w:textDirection w:val="lrTb"/>
@@ -14991,7 +14995,7 @@
     </w:p>
     <w:p>
       <w:pPr>
-        <w:pStyle w:val="Nagwek1"/>
+        <w:pStyle w:val="Heading1"/>
         <w:numPr>
           <w:ilvl w:val="1"/>
           <w:numId w:val="1"/>
@@ -15246,7 +15250,7 @@
     </w:p>
     <w:p>
       <w:pPr>
-        <w:pStyle w:val="Tretekstu"/>
+        <w:pStyle w:val="TextBody"/>
         <w:bidi w:val="0"/>
         <w:spacing w:before="4" w:after="0"/>
         <w:ind w:left="0" w:right="0" w:hanging="0"/>
@@ -15526,7 +15530,7 @@
     </w:p>
     <w:p>
       <w:pPr>
-        <w:pStyle w:val="Nagwek1"/>
+        <w:pStyle w:val="Heading1"/>
         <w:numPr>
           <w:ilvl w:val="1"/>
           <w:numId w:val="1"/>
@@ -15701,7 +15705,7 @@
     </w:p>
     <w:p>
       <w:pPr>
-        <w:pStyle w:val="Tretekstu"/>
+        <w:pStyle w:val="TextBody"/>
         <w:bidi w:val="0"/>
         <w:spacing w:before="6" w:after="0"/>
         <w:ind w:left="0" w:right="0" w:hanging="0"/>
@@ -15888,7 +15892,7 @@
     </w:p>
     <w:p>
       <w:pPr>
-        <w:pStyle w:val="Nagwek1"/>
+        <w:pStyle w:val="Heading1"/>
         <w:numPr>
           <w:ilvl w:val="1"/>
           <w:numId w:val="1"/>
@@ -16060,7 +16064,7 @@
     </w:p>
     <w:p>
       <w:pPr>
-        <w:pStyle w:val="Tretekstu"/>
+        <w:pStyle w:val="TextBody"/>
         <w:bidi w:val="0"/>
         <w:spacing w:before="8" w:after="0"/>
         <w:ind w:left="0" w:right="0" w:hanging="0"/>
@@ -16208,7 +16212,7 @@
     </w:p>
     <w:p>
       <w:pPr>
-        <w:pStyle w:val="Nagwek1"/>
+        <w:pStyle w:val="Heading1"/>
         <w:numPr>
           <w:ilvl w:val="1"/>
           <w:numId w:val="1"/>
@@ -16513,19 +16517,26 @@
         </w:rPr>
         <w:t xml:space="preserve"> </w:t>
       </w:r>
-      <w:r>
-        <w:rPr>
-          <w:sz w:val="22"/>
-        </w:rPr>
-        <w:t>d.</w:t>
-      </w:r>
-      <w:r>
-        <w:rPr>
-          <w:spacing w:val="-3"/>
-          <w:sz w:val="22"/>
-        </w:rPr>
-        <w:t xml:space="preserve"> </w:t>
-      </w:r>
+    </w:p>
+    <w:p>
+      <w:pPr>
+        <w:pStyle w:val="ListParagraph"/>
+        <w:numPr>
+          <w:ilvl w:val="1"/>
+          <w:numId w:val="1"/>
+        </w:numPr>
+        <w:tabs>
+          <w:tab w:val="clear" w:pos="709"/>
+          <w:tab w:val="left" w:pos="516" w:leader="none"/>
+        </w:tabs>
+        <w:bidi w:val="0"/>
+        <w:spacing w:lineRule="auto" w:line="276" w:before="40" w:after="0"/>
+        <w:ind w:left="140" w:right="514" w:hanging="0"/>
+        <w:jc w:val="left"/>
+        <w:rPr>
+          <w:sz w:val="22"/>
+        </w:rPr>
+      </w:pPr>
       <w:r>
         <w:rPr>
           <w:sz w:val="22"/>
@@ -16535,7 +16546,7 @@
     </w:p>
     <w:p>
       <w:pPr>
-        <w:pStyle w:val="Tretekstu"/>
+        <w:pStyle w:val="TextBody"/>
         <w:bidi w:val="0"/>
         <w:spacing w:before="2" w:after="0"/>
         <w:ind w:left="0" w:right="0" w:hanging="0"/>
@@ -16684,7 +16695,7 @@
     </w:p>
     <w:p>
       <w:pPr>
-        <w:pStyle w:val="Nagwek1"/>
+        <w:pStyle w:val="Heading1"/>
         <w:numPr>
           <w:ilvl w:val="1"/>
           <w:numId w:val="1"/>
@@ -16898,7 +16909,7 @@
     </w:p>
     <w:p>
       <w:pPr>
-        <w:pStyle w:val="Tretekstu"/>
+        <w:pStyle w:val="TextBody"/>
         <w:bidi w:val="0"/>
         <w:spacing w:before="8" w:after="0"/>
         <w:ind w:left="0" w:right="0" w:hanging="0"/>
@@ -17073,7 +17084,7 @@
     </w:p>
     <w:p>
       <w:pPr>
-        <w:pStyle w:val="Nagwek1"/>
+        <w:pStyle w:val="Heading1"/>
         <w:numPr>
           <w:ilvl w:val="1"/>
           <w:numId w:val="1"/>
@@ -17215,7 +17226,7 @@
     </w:p>
     <w:p>
       <w:pPr>
-        <w:pStyle w:val="Tretekstu"/>
+        <w:pStyle w:val="TextBody"/>
         <w:bidi w:val="0"/>
         <w:spacing w:before="8" w:after="0"/>
         <w:ind w:left="0" w:right="0" w:hanging="0"/>
@@ -17351,7 +17362,7 @@
     </w:p>
     <w:p>
       <w:pPr>
-        <w:pStyle w:val="Nagwek1"/>
+        <w:pStyle w:val="Heading1"/>
         <w:numPr>
           <w:ilvl w:val="1"/>
           <w:numId w:val="1"/>
@@ -17647,7 +17658,7 @@
     </w:p>
     <w:p>
       <w:pPr>
-        <w:pStyle w:val="Tretekstu"/>
+        <w:pStyle w:val="TextBody"/>
         <w:bidi w:val="0"/>
         <w:spacing w:before="6" w:after="0"/>
         <w:ind w:left="0" w:right="0" w:hanging="0"/>
@@ -18045,7 +18056,7 @@
     </w:p>
     <w:p>
       <w:pPr>
-        <w:pStyle w:val="Nagwek1"/>
+        <w:pStyle w:val="Heading1"/>
         <w:numPr>
           <w:ilvl w:val="1"/>
           <w:numId w:val="1"/>
@@ -18124,13 +18135,13 @@
         <w:sectPr>
           <w:type w:val="nextPage"/>
           <w:pgSz w:w="11906" w:h="16838"/>
-          <w:pgMar w:left="1300" w:right="1320" w:header="0" w:top="1360" w:footer="0" w:bottom="280" w:gutter="0"/>
+          <w:pgMar w:left="1300" w:right="1320" w:gutter="0" w:header="0" w:top="1360" w:footer="0" w:bottom="280"/>
           <w:pgNumType w:fmt="decimal"/>
           <w:formProt w:val="false"/>
           <w:textDirection w:val="lrTb"/>
           <w:docGrid w:type="default" w:linePitch="100" w:charSpace="0"/>
         </w:sectPr>
-        <w:pStyle w:val="Nagwek1"/>
+        <w:pStyle w:val="Heading1"/>
         <w:numPr>
           <w:ilvl w:val="0"/>
           <w:numId w:val="0"/>
@@ -18302,7 +18313,7 @@
     </w:p>
     <w:p>
       <w:pPr>
-        <w:pStyle w:val="Nagwek1"/>
+        <w:pStyle w:val="Heading1"/>
         <w:numPr>
           <w:ilvl w:val="1"/>
           <w:numId w:val="1"/>
@@ -18767,7 +18778,7 @@
     </w:p>
     <w:p>
       <w:pPr>
-        <w:pStyle w:val="Tretekstu"/>
+        <w:pStyle w:val="TextBody"/>
         <w:bidi w:val="0"/>
         <w:spacing w:before="6" w:after="0"/>
         <w:ind w:left="0" w:right="0" w:hanging="0"/>
@@ -19112,7 +19123,7 @@
     </w:p>
     <w:p>
       <w:pPr>
-        <w:pStyle w:val="Nagwek1"/>
+        <w:pStyle w:val="Heading1"/>
         <w:numPr>
           <w:ilvl w:val="1"/>
           <w:numId w:val="1"/>
@@ -19182,7 +19193,7 @@
     </w:p>
     <w:p>
       <w:pPr>
-        <w:pStyle w:val="Tretekstu"/>
+        <w:pStyle w:val="TextBody"/>
         <w:bidi w:val="0"/>
         <w:spacing w:before="6" w:after="0"/>
         <w:ind w:left="0" w:right="0" w:hanging="0"/>
@@ -19454,7 +19465,7 @@
     </w:p>
     <w:p>
       <w:pPr>
-        <w:pStyle w:val="Nagwek1"/>
+        <w:pStyle w:val="Heading1"/>
         <w:numPr>
           <w:ilvl w:val="1"/>
           <w:numId w:val="1"/>
@@ -19527,7 +19538,7 @@
     </w:p>
     <w:p>
       <w:pPr>
-        <w:pStyle w:val="Tretekstu"/>
+        <w:pStyle w:val="TextBody"/>
         <w:bidi w:val="0"/>
         <w:spacing w:before="8" w:after="0"/>
         <w:ind w:left="0" w:right="0" w:hanging="0"/>
@@ -19757,18 +19768,32 @@
         </w:rPr>
         <w:t xml:space="preserve"> </w:t>
       </w:r>
-      <w:r>
-        <w:rPr>
-          <w:sz w:val="22"/>
-        </w:rPr>
-        <w:t>b.</w:t>
-      </w:r>
+    </w:p>
+    <w:p>
+      <w:pPr>
+        <w:pStyle w:val="ListParagraph"/>
+        <w:numPr>
+          <w:ilvl w:val="1"/>
+          <w:numId w:val="1"/>
+        </w:numPr>
+        <w:tabs>
+          <w:tab w:val="clear" w:pos="709"/>
+          <w:tab w:val="left" w:pos="775" w:leader="none"/>
+        </w:tabs>
+        <w:bidi w:val="0"/>
+        <w:spacing w:lineRule="exact" w:line="251" w:before="0" w:after="0"/>
+        <w:ind w:left="387" w:right="0" w:hanging="248"/>
+        <w:jc w:val="left"/>
+        <w:rPr>
+          <w:sz w:val="22"/>
+        </w:rPr>
+      </w:pPr>
       <w:r>
         <w:rPr>
           <w:spacing w:val="-2"/>
           <w:sz w:val="22"/>
         </w:rPr>
-        <w:t xml:space="preserve"> węgorek</w:t>
+        <w:t>węgorek</w:t>
       </w:r>
     </w:p>
     <w:p>
@@ -19854,7 +19879,7 @@
     </w:p>
     <w:p>
       <w:pPr>
-        <w:pStyle w:val="Tretekstu"/>
+        <w:pStyle w:val="TextBody"/>
         <w:bidi w:val="0"/>
         <w:spacing w:before="6" w:after="0"/>
         <w:ind w:left="0" w:right="0" w:hanging="0"/>
@@ -20201,7 +20226,7 @@
     </w:p>
     <w:p>
       <w:pPr>
-        <w:pStyle w:val="Tretekstu"/>
+        <w:pStyle w:val="TextBody"/>
         <w:bidi w:val="0"/>
         <w:spacing w:before="7" w:after="0"/>
         <w:ind w:left="0" w:right="0" w:hanging="0"/>
@@ -20402,7 +20427,7 @@
     </w:p>
     <w:p>
       <w:pPr>
-        <w:pStyle w:val="Nagwek1"/>
+        <w:pStyle w:val="Heading1"/>
         <w:numPr>
           <w:ilvl w:val="1"/>
           <w:numId w:val="1"/>
@@ -20564,19 +20589,6 @@
         <w:rPr>
           <w:sz w:val="22"/>
         </w:rPr>
-        <w:t>d.</w:t>
-      </w:r>
-      <w:r>
-        <w:rPr>
-          <w:spacing w:val="-5"/>
-          <w:sz w:val="22"/>
-        </w:rPr>
-        <w:t xml:space="preserve"> </w:t>
-      </w:r>
-      <w:r>
-        <w:rPr>
-          <w:sz w:val="22"/>
-        </w:rPr>
         <w:t>HBsAg</w:t>
       </w:r>
       <w:r>
@@ -20641,7 +20653,7 @@
     </w:p>
     <w:p>
       <w:pPr>
-        <w:pStyle w:val="Tretekstu"/>
+        <w:pStyle w:val="TextBody"/>
         <w:bidi w:val="0"/>
         <w:spacing w:before="8" w:after="0"/>
         <w:ind w:left="0" w:right="0" w:hanging="0"/>
@@ -20810,7 +20822,7 @@
     </w:p>
     <w:p>
       <w:pPr>
-        <w:pStyle w:val="Nagwek1"/>
+        <w:pStyle w:val="Heading1"/>
         <w:numPr>
           <w:ilvl w:val="1"/>
           <w:numId w:val="1"/>
@@ -20839,7 +20851,7 @@
         <w:sectPr>
           <w:type w:val="nextPage"/>
           <w:pgSz w:w="11906" w:h="16838"/>
-          <w:pgMar w:left="1300" w:right="1320" w:header="0" w:top="1640" w:footer="0" w:bottom="280" w:gutter="0"/>
+          <w:pgMar w:left="1300" w:right="1320" w:gutter="0" w:header="0" w:top="1640" w:footer="0" w:bottom="280"/>
           <w:pgNumType w:fmt="decimal"/>
           <w:formProt w:val="false"/>
           <w:textDirection w:val="lrTb"/>
@@ -20899,7 +20911,7 @@
     </w:p>
     <w:p>
       <w:pPr>
-        <w:pStyle w:val="Tretekstu"/>
+        <w:pStyle w:val="TextBody"/>
         <w:bidi w:val="0"/>
         <w:spacing w:before="6" w:after="0"/>
         <w:ind w:left="0" w:right="0" w:hanging="0"/>
@@ -21180,7 +21192,7 @@
     </w:p>
     <w:p>
       <w:pPr>
-        <w:pStyle w:val="Nagwek1"/>
+        <w:pStyle w:val="Heading1"/>
         <w:numPr>
           <w:ilvl w:val="1"/>
           <w:numId w:val="1"/>
@@ -21315,7 +21327,7 @@
     </w:p>
     <w:p>
       <w:pPr>
-        <w:pStyle w:val="Tretekstu"/>
+        <w:pStyle w:val="TextBody"/>
         <w:bidi w:val="0"/>
         <w:spacing w:before="9" w:after="0"/>
         <w:ind w:left="0" w:right="0" w:hanging="0"/>
@@ -21444,7 +21456,7 @@
     </w:p>
     <w:p>
       <w:pPr>
-        <w:pStyle w:val="Tretekstu"/>
+        <w:pStyle w:val="TextBody"/>
         <w:bidi w:val="0"/>
         <w:spacing w:before="1" w:after="0"/>
         <w:ind w:left="0" w:right="0" w:hanging="0"/>
@@ -21460,7 +21472,7 @@
         <mc:AlternateContent>
           <mc:Choice Requires="wps">
             <w:drawing>
-              <wp:anchor behindDoc="1" distT="0" distB="0" distL="0" distR="0" simplePos="0" locked="0" layoutInCell="1" allowOverlap="1" relativeHeight="4">
+              <wp:anchor behindDoc="1" distT="0" distB="0" distL="0" distR="0" simplePos="0" locked="0" layoutInCell="0" allowOverlap="1" relativeHeight="6">
                 <wp:simplePos x="0" y="0"/>
                 <wp:positionH relativeFrom="page">
                   <wp:posOffset>891540</wp:posOffset>
@@ -21479,7 +21491,7 @@
                       <wps:spPr>
                         <a:xfrm>
                           <a:off x="0" y="0"/>
-                          <a:ext cx="2538000" cy="132120"/>
+                          <a:ext cx="2538720" cy="132840"/>
                         </a:xfrm>
                         <a:prstGeom prst="rect">
                           <a:avLst/>
@@ -21487,7 +21499,7 @@
                         <a:solidFill>
                           <a:srgbClr val="d6fdfd"/>
                         </a:solidFill>
-                        <a:ln>
+                        <a:ln w="0">
                           <a:noFill/>
                         </a:ln>
                       </wps:spPr>
@@ -21501,7 +21513,7 @@
                         <w:txbxContent>
                           <w:p>
                             <w:pPr>
-                              <w:pStyle w:val="Tretekstu"/>
+                              <w:pStyle w:val="TextBody"/>
                               <w:bidi w:val="0"/>
                               <w:spacing w:lineRule="exact" w:line="207" w:before="0" w:after="140"/>
                               <w:ind w:left="36" w:right="0" w:hanging="0"/>
@@ -21572,7 +21584,7 @@
                           </w:p>
                         </w:txbxContent>
                       </wps:txbx>
-                      <wps:bodyPr lIns="0" rIns="0" tIns="0" bIns="0">
+                      <wps:bodyPr lIns="0" rIns="0" tIns="0" bIns="0" anchor="t">
                         <a:noAutofit/>
                       </wps:bodyPr>
                     </wps:wsp>
@@ -21583,15 +21595,14 @@
           </mc:Choice>
           <mc:Fallback>
             <w:pict>
-              <v:rect id="shape_0" ID="Ramka3" fillcolor="#d6fdfd" stroked="f" style="position:absolute;margin-left:70.2pt;margin-top:4.15pt;width:199.8pt;height:10.35pt;mso-position-horizontal-relative:page">
-                <w10:wrap type="square"/>
+              <v:rect id="shape_0" ID="Ramka3" path="m0,0l-2147483645,0l-2147483645,-2147483646l0,-2147483646xe" fillcolor="#d6fdfd" stroked="f" o:allowincell="f" style="position:absolute;margin-left:70.2pt;margin-top:4.15pt;width:199.85pt;height:10.4pt;mso-wrap-style:square;v-text-anchor:top;mso-position-horizontal-relative:page">
                 <v:fill o:detectmouseclick="t" type="solid" color2="#290202"/>
                 <v:stroke color="#3465a4" joinstyle="round" endcap="flat"/>
                 <v:textbox>
                   <w:txbxContent>
                     <w:p>
                       <w:pPr>
-                        <w:pStyle w:val="Tretekstu"/>
+                        <w:pStyle w:val="TextBody"/>
                         <w:bidi w:val="0"/>
                         <w:spacing w:lineRule="exact" w:line="207" w:before="0" w:after="140"/>
                         <w:ind w:left="36" w:right="0" w:hanging="0"/>
@@ -21662,6 +21673,7 @@
                     </w:p>
                   </w:txbxContent>
                 </v:textbox>
+                <w10:wrap type="topAndBottom"/>
               </v:rect>
             </w:pict>
           </mc:Fallback>
@@ -21670,7 +21682,7 @@
     </w:p>
     <w:p>
       <w:pPr>
-        <w:pStyle w:val="Nagwek1"/>
+        <w:pStyle w:val="Heading1"/>
         <w:numPr>
           <w:ilvl w:val="0"/>
           <w:numId w:val="6"/>
@@ -21998,7 +22010,7 @@
     </w:p>
     <w:p>
       <w:pPr>
-        <w:pStyle w:val="Tretekstu"/>
+        <w:pStyle w:val="TextBody"/>
         <w:bidi w:val="0"/>
         <w:spacing w:before="5" w:after="0"/>
         <w:ind w:left="0" w:right="0" w:hanging="0"/>
@@ -22120,7 +22132,7 @@
     </w:p>
     <w:p>
       <w:pPr>
-        <w:pStyle w:val="Nagwek1"/>
+        <w:pStyle w:val="Heading1"/>
         <w:numPr>
           <w:ilvl w:val="1"/>
           <w:numId w:val="1"/>
@@ -22520,7 +22532,7 @@
     </w:p>
     <w:p>
       <w:pPr>
-        <w:pStyle w:val="Tretekstu"/>
+        <w:pStyle w:val="TextBody"/>
         <w:bidi w:val="0"/>
         <w:spacing w:before="8" w:after="0"/>
         <w:ind w:left="0" w:right="0" w:hanging="0"/>
@@ -22907,7 +22919,7 @@
     </w:p>
     <w:p>
       <w:pPr>
-        <w:pStyle w:val="Tretekstu"/>
+        <w:pStyle w:val="TextBody"/>
         <w:bidi w:val="0"/>
         <w:spacing w:before="9" w:after="0"/>
         <w:ind w:left="0" w:right="0" w:hanging="0"/>
@@ -23175,7 +23187,7 @@
     </w:p>
     <w:p>
       <w:pPr>
-        <w:pStyle w:val="Nagwek1"/>
+        <w:pStyle w:val="Heading1"/>
         <w:numPr>
           <w:ilvl w:val="1"/>
           <w:numId w:val="1"/>
@@ -23201,7 +23213,7 @@
     </w:p>
     <w:p>
       <w:pPr>
-        <w:pStyle w:val="Tretekstu"/>
+        <w:pStyle w:val="TextBody"/>
         <w:bidi w:val="0"/>
         <w:spacing w:before="5" w:after="0"/>
         <w:ind w:left="0" w:right="0" w:hanging="0"/>
@@ -23328,7 +23340,7 @@
     </w:p>
     <w:p>
       <w:pPr>
-        <w:pStyle w:val="Nagwek1"/>
+        <w:pStyle w:val="Heading1"/>
         <w:numPr>
           <w:ilvl w:val="1"/>
           <w:numId w:val="1"/>
@@ -24094,7 +24106,7 @@
     </w:p>
     <w:p>
       <w:pPr>
-        <w:pStyle w:val="Tretekstu"/>
+        <w:pStyle w:val="TextBody"/>
         <w:bidi w:val="0"/>
         <w:spacing w:before="2" w:after="0"/>
         <w:ind w:left="0" w:right="0" w:hanging="0"/>
@@ -24442,13 +24454,13 @@
         <w:sectPr>
           <w:type w:val="nextPage"/>
           <w:pgSz w:w="11906" w:h="16838"/>
-          <w:pgMar w:left="1300" w:right="1320" w:header="0" w:top="1360" w:footer="0" w:bottom="280" w:gutter="0"/>
+          <w:pgMar w:left="1300" w:right="1320" w:gutter="0" w:header="0" w:top="1360" w:footer="0" w:bottom="280"/>
           <w:pgNumType w:fmt="decimal"/>
           <w:formProt w:val="false"/>
           <w:textDirection w:val="lrTb"/>
           <w:docGrid w:type="default" w:linePitch="100" w:charSpace="0"/>
         </w:sectPr>
-        <w:pStyle w:val="Nagwek1"/>
+        <w:pStyle w:val="Heading1"/>
         <w:numPr>
           <w:ilvl w:val="1"/>
           <w:numId w:val="1"/>
@@ -24711,7 +24723,7 @@
     </w:p>
     <w:p>
       <w:pPr>
-        <w:pStyle w:val="Tretekstu"/>
+        <w:pStyle w:val="TextBody"/>
         <w:bidi w:val="0"/>
         <w:spacing w:before="6" w:after="0"/>
         <w:ind w:left="0" w:right="0" w:hanging="0"/>
@@ -25135,7 +25147,7 @@
     </w:p>
     <w:p>
       <w:pPr>
-        <w:pStyle w:val="Nagwek1"/>
+        <w:pStyle w:val="Heading1"/>
         <w:numPr>
           <w:ilvl w:val="1"/>
           <w:numId w:val="1"/>
@@ -25221,7 +25233,7 @@
     </w:p>
     <w:p>
       <w:pPr>
-        <w:pStyle w:val="Tretekstu"/>
+        <w:pStyle w:val="TextBody"/>
         <w:bidi w:val="0"/>
         <w:spacing w:before="9" w:after="0"/>
         <w:ind w:left="0" w:right="0" w:hanging="0"/>
@@ -25465,7 +25477,7 @@
     </w:p>
     <w:p>
       <w:pPr>
-        <w:pStyle w:val="Nagwek1"/>
+        <w:pStyle w:val="Heading1"/>
         <w:numPr>
           <w:ilvl w:val="1"/>
           <w:numId w:val="1"/>
@@ -25957,7 +25969,7 @@
     </w:p>
     <w:p>
       <w:pPr>
-        <w:pStyle w:val="Tretekstu"/>
+        <w:pStyle w:val="TextBody"/>
         <w:bidi w:val="0"/>
         <w:spacing w:before="6" w:after="0"/>
         <w:ind w:left="0" w:right="0" w:hanging="0"/>
@@ -26723,7 +26735,7 @@
     </w:p>
     <w:p>
       <w:pPr>
-        <w:pStyle w:val="Nagwek1"/>
+        <w:pStyle w:val="Heading1"/>
         <w:numPr>
           <w:ilvl w:val="1"/>
           <w:numId w:val="1"/>
@@ -26842,7 +26854,7 @@
     </w:p>
     <w:p>
       <w:pPr>
-        <w:pStyle w:val="Tretekstu"/>
+        <w:pStyle w:val="TextBody"/>
         <w:bidi w:val="0"/>
         <w:spacing w:before="8" w:after="0"/>
         <w:ind w:left="0" w:right="0" w:hanging="0"/>
@@ -27200,7 +27212,7 @@
     </w:p>
     <w:p>
       <w:pPr>
-        <w:pStyle w:val="Nagwek1"/>
+        <w:pStyle w:val="Heading1"/>
         <w:numPr>
           <w:ilvl w:val="1"/>
           <w:numId w:val="1"/>
@@ -27379,7 +27391,7 @@
     </w:p>
     <w:p>
       <w:pPr>
-        <w:pStyle w:val="Tretekstu"/>
+        <w:pStyle w:val="TextBody"/>
         <w:bidi w:val="0"/>
         <w:spacing w:before="8" w:after="0"/>
         <w:ind w:left="0" w:right="0" w:hanging="0"/>
@@ -27622,7 +27634,7 @@
         <w:sectPr>
           <w:type w:val="nextPage"/>
           <w:pgSz w:w="11906" w:h="16838"/>
-          <w:pgMar w:left="1300" w:right="1320" w:header="0" w:top="1360" w:footer="0" w:bottom="280" w:gutter="0"/>
+          <w:pgMar w:left="1300" w:right="1320" w:gutter="0" w:header="0" w:top="1360" w:footer="0" w:bottom="280"/>
           <w:pgNumType w:fmt="decimal"/>
           <w:formProt w:val="false"/>
           <w:textDirection w:val="lrTb"/>
@@ -27707,7 +27719,7 @@
     </w:p>
     <w:p>
       <w:pPr>
-        <w:pStyle w:val="Nagwek1"/>
+        <w:pStyle w:val="Heading1"/>
         <w:numPr>
           <w:ilvl w:val="1"/>
           <w:numId w:val="1"/>
@@ -27981,7 +27993,7 @@
     </w:p>
     <w:p>
       <w:pPr>
-        <w:pStyle w:val="Tretekstu"/>
+        <w:pStyle w:val="TextBody"/>
         <w:bidi w:val="0"/>
         <w:spacing w:before="10" w:after="0"/>
         <w:ind w:left="0" w:right="0" w:hanging="0"/>
@@ -28129,7 +28141,7 @@
     </w:p>
     <w:p>
       <w:pPr>
-        <w:pStyle w:val="Nagwek1"/>
+        <w:pStyle w:val="Heading1"/>
         <w:numPr>
           <w:ilvl w:val="1"/>
           <w:numId w:val="1"/>
@@ -28451,7 +28463,7 @@
     </w:p>
     <w:p>
       <w:pPr>
-        <w:pStyle w:val="Tretekstu"/>
+        <w:pStyle w:val="TextBody"/>
         <w:bidi w:val="0"/>
         <w:spacing w:before="8" w:after="0"/>
         <w:ind w:left="0" w:right="0" w:hanging="0"/>
@@ -28625,7 +28637,7 @@
     </w:p>
     <w:p>
       <w:pPr>
-        <w:pStyle w:val="Nagwek1"/>
+        <w:pStyle w:val="Heading1"/>
         <w:numPr>
           <w:ilvl w:val="0"/>
           <w:numId w:val="7"/>
@@ -28757,7 +28769,7 @@
     </w:p>
     <w:p>
       <w:pPr>
-        <w:pStyle w:val="Tretekstu"/>
+        <w:pStyle w:val="TextBody"/>
         <w:bidi w:val="0"/>
         <w:spacing w:before="6" w:after="0"/>
         <w:ind w:left="0" w:right="0" w:hanging="0"/>
@@ -28905,7 +28917,7 @@
     </w:p>
     <w:p>
       <w:pPr>
-        <w:pStyle w:val="Nagwek1"/>
+        <w:pStyle w:val="Heading1"/>
         <w:numPr>
           <w:ilvl w:val="0"/>
           <w:numId w:val="8"/>
@@ -29054,7 +29066,7 @@
     </w:p>
     <w:p>
       <w:pPr>
-        <w:pStyle w:val="Tretekstu"/>
+        <w:pStyle w:val="TextBody"/>
         <w:bidi w:val="0"/>
         <w:spacing w:before="5" w:after="0"/>
         <w:ind w:left="0" w:right="0" w:hanging="0"/>
@@ -29400,7 +29412,9 @@
         <w:ind w:left="375" w:right="0" w:hanging="236"/>
         <w:jc w:val="left"/>
         <w:rPr>
-          <w:sz w:val="22"/>
+          <w:b/>
+          <w:b/>
+          <w:bCs/>
         </w:rPr>
       </w:pPr>
       <w:r>
@@ -29570,7 +29584,7 @@
     </w:p>
     <w:p>
       <w:pPr>
-        <w:pStyle w:val="Tretekstu"/>
+        <w:pStyle w:val="TextBody"/>
         <w:bidi w:val="0"/>
         <w:spacing w:before="8" w:after="0"/>
         <w:ind w:left="0" w:right="0" w:hanging="0"/>
@@ -29883,7 +29897,7 @@
     </w:p>
     <w:p>
       <w:pPr>
-        <w:pStyle w:val="Nagwek1"/>
+        <w:pStyle w:val="Heading1"/>
         <w:numPr>
           <w:ilvl w:val="1"/>
           <w:numId w:val="1"/>
@@ -30113,7 +30127,7 @@
     </w:p>
     <w:p>
       <w:pPr>
-        <w:pStyle w:val="Tretekstu"/>
+        <w:pStyle w:val="TextBody"/>
         <w:bidi w:val="0"/>
         <w:spacing w:before="5" w:after="0"/>
         <w:ind w:left="0" w:right="0" w:hanging="0"/>
@@ -30134,7 +30148,7 @@
         <w:sectPr>
           <w:type w:val="nextPage"/>
           <w:pgSz w:w="11906" w:h="16838"/>
-          <w:pgMar w:left="1300" w:right="1320" w:header="0" w:top="1360" w:footer="0" w:bottom="280" w:gutter="0"/>
+          <w:pgMar w:left="1300" w:right="1320" w:gutter="0" w:header="0" w:top="1360" w:footer="0" w:bottom="280"/>
           <w:pgNumType w:fmt="decimal"/>
           <w:formProt w:val="false"/>
           <w:textDirection w:val="lrTb"/>
@@ -30438,7 +30452,7 @@
     </w:p>
     <w:p>
       <w:pPr>
-        <w:pStyle w:val="Tretekstu"/>
+        <w:pStyle w:val="TextBody"/>
         <w:bidi w:val="0"/>
         <w:spacing w:before="8" w:after="0"/>
         <w:ind w:left="0" w:right="0" w:hanging="0"/>
@@ -30560,7 +30574,7 @@
     </w:p>
     <w:p>
       <w:pPr>
-        <w:pStyle w:val="Nagwek1"/>
+        <w:pStyle w:val="Heading1"/>
         <w:numPr>
           <w:ilvl w:val="1"/>
           <w:numId w:val="1"/>
@@ -30817,7 +30831,7 @@
     </w:p>
     <w:p>
       <w:pPr>
-        <w:pStyle w:val="Tretekstu"/>
+        <w:pStyle w:val="TextBody"/>
         <w:bidi w:val="0"/>
         <w:spacing w:before="5" w:after="0"/>
         <w:ind w:left="0" w:right="0" w:hanging="0"/>
@@ -31392,7 +31406,7 @@
     </w:p>
     <w:p>
       <w:pPr>
-        <w:pStyle w:val="Tretekstu"/>
+        <w:pStyle w:val="TextBody"/>
         <w:bidi w:val="0"/>
         <w:spacing w:before="4" w:after="0"/>
         <w:ind w:left="0" w:right="0" w:hanging="0"/>
@@ -31859,7 +31873,7 @@
     </w:p>
     <w:p>
       <w:pPr>
-        <w:pStyle w:val="Nagwek1"/>
+        <w:pStyle w:val="Heading1"/>
         <w:numPr>
           <w:ilvl w:val="0"/>
           <w:numId w:val="11"/>
@@ -31943,7 +31957,7 @@
     </w:p>
     <w:p>
       <w:pPr>
-        <w:pStyle w:val="Tretekstu"/>
+        <w:pStyle w:val="TextBody"/>
         <w:bidi w:val="0"/>
         <w:spacing w:before="3" w:after="0"/>
         <w:ind w:left="0" w:right="0" w:hanging="0"/>
@@ -32122,7 +32136,7 @@
     </w:p>
     <w:p>
       <w:pPr>
-        <w:pStyle w:val="Nagwek1"/>
+        <w:pStyle w:val="Heading1"/>
         <w:numPr>
           <w:ilvl w:val="1"/>
           <w:numId w:val="1"/>
@@ -32418,7 +32432,7 @@
     </w:p>
     <w:p>
       <w:pPr>
-        <w:pStyle w:val="Tretekstu"/>
+        <w:pStyle w:val="TextBody"/>
         <w:bidi w:val="0"/>
         <w:spacing w:before="6" w:after="0"/>
         <w:ind w:left="0" w:right="0" w:hanging="0"/>
@@ -32632,7 +32646,7 @@
     </w:p>
     <w:p>
       <w:pPr>
-        <w:pStyle w:val="Nagwek1"/>
+        <w:pStyle w:val="Heading1"/>
         <w:numPr>
           <w:ilvl w:val="1"/>
           <w:numId w:val="1"/>
@@ -32806,7 +32820,7 @@
     </w:p>
     <w:p>
       <w:pPr>
-        <w:pStyle w:val="Tretekstu"/>
+        <w:pStyle w:val="TextBody"/>
         <w:bidi w:val="0"/>
         <w:spacing w:before="6" w:after="0"/>
         <w:ind w:left="0" w:right="0" w:hanging="0"/>
@@ -32981,7 +32995,7 @@
     </w:p>
     <w:p>
       <w:pPr>
-        <w:pStyle w:val="Nagwek1"/>
+        <w:pStyle w:val="Heading1"/>
         <w:numPr>
           <w:ilvl w:val="1"/>
           <w:numId w:val="1"/>
@@ -33139,7 +33153,7 @@
         <w:sectPr>
           <w:type w:val="nextPage"/>
           <w:pgSz w:w="11906" w:h="16838"/>
-          <w:pgMar w:left="1300" w:right="1320" w:header="0" w:top="1360" w:footer="0" w:bottom="280" w:gutter="0"/>
+          <w:pgMar w:left="1300" w:right="1320" w:gutter="0" w:header="0" w:top="1360" w:footer="0" w:bottom="280"/>
           <w:pgNumType w:fmt="decimal"/>
           <w:formProt w:val="false"/>
           <w:textDirection w:val="lrTb"/>
@@ -33152,7 +33166,7 @@
         </w:tabs>
         <w:bidi w:val="0"/>
         <w:spacing w:lineRule="auto" w:line="240" w:before="37" w:after="0"/>
-        <w:ind w:right="0" w:hanging="0"/>
+        <w:ind w:left="399" w:right="0" w:hanging="0"/>
         <w:jc w:val="left"/>
         <w:rPr/>
       </w:pPr>
@@ -33398,7 +33412,7 @@
     </w:p>
     <w:p>
       <w:pPr>
-        <w:pStyle w:val="Nagwek1"/>
+        <w:pStyle w:val="Heading1"/>
         <w:numPr>
           <w:ilvl w:val="1"/>
           <w:numId w:val="1"/>
@@ -33620,10 +33634,40 @@
         <w:t>GG</w:t>
       </w:r>
     </w:p>
+    <w:p>
+      <w:pPr>
+        <w:pStyle w:val="TextBody"/>
+        <w:numPr>
+          <w:ilvl w:val="0"/>
+          <w:numId w:val="0"/>
+        </w:numPr>
+        <w:tabs>
+          <w:tab w:val="clear" w:pos="709"/>
+          <w:tab w:val="left" w:pos="751" w:leader="none"/>
+        </w:tabs>
+        <w:bidi w:val="0"/>
+        <w:spacing w:lineRule="auto" w:line="240" w:before="6" w:after="0"/>
+        <w:ind w:left="0" w:right="0" w:hanging="0"/>
+        <w:jc w:val="left"/>
+        <w:rPr>
+          <w:b/>
+          <w:b/>
+          <w:sz w:val="28"/>
+        </w:rPr>
+      </w:pPr>
+      <w:r>
+        <w:rPr>
+          <w:b w:val="false"/>
+          <w:bCs w:val="false"/>
+          <w:sz w:val="28"/>
+        </w:rPr>
+        <w:t>;</w:t>
+      </w:r>
+    </w:p>
     <w:sectPr>
       <w:type w:val="nextPage"/>
       <w:pgSz w:w="11906" w:h="16838"/>
-      <w:pgMar w:left="1300" w:right="1320" w:header="0" w:top="1360" w:footer="0" w:bottom="280" w:gutter="0"/>
+      <w:pgMar w:left="1300" w:right="1320" w:gutter="0" w:header="0" w:top="1360" w:footer="0" w:bottom="280"/>
       <w:pgNumType w:fmt="decimal"/>
       <w:formProt w:val="false"/>
       <w:textDirection w:val="lrTb"/>
@@ -33634,7 +33678,7 @@
 </file>
 
 <file path=word/numbering.xml><?xml version="1.0" encoding="utf-8"?>
-<w:numbering xmlns:w="http://schemas.openxmlformats.org/wordprocessingml/2006/main" xmlns:o="urn:schemas-microsoft-com:office:office" xmlns:r="http://schemas.openxmlformats.org/officeDocument/2006/relationships" xmlns:v="urn:schemas-microsoft-com:vml">
+<w:numbering xmlns:w="http://schemas.openxmlformats.org/wordprocessingml/2006/main" xmlns:o="urn:schemas-microsoft-com:office:office" xmlns:r="http://schemas.openxmlformats.org/officeDocument/2006/relationships" xmlns:v="urn:schemas-microsoft-com:vml" xmlns:mc="http://schemas.openxmlformats.org/markup-compatibility/2006" xmlns:w14="http://schemas.microsoft.com/office/word/2010/wordml" mc:Ignorable="w14">
   <w:abstractNum w:abstractNumId="1">
     <w:lvl w:ilvl="0">
       <w:start w:val="1"/>
@@ -35404,7 +35448,7 @@
       <w:lang w:val="pl-PL" w:eastAsia="zh-CN" w:bidi="hi-IN"/>
     </w:rPr>
   </w:style>
-  <w:style w:type="paragraph" w:styleId="Nagwek1">
+  <w:style w:type="paragraph" w:styleId="Heading1">
     <w:name w:val="Heading 1"/>
     <w:basedOn w:val="Normal"/>
     <w:qFormat/>
@@ -35422,10 +35466,10 @@
       <w:lang w:val="pl-PL" w:eastAsia="en-US" w:bidi="ar-SA"/>
     </w:rPr>
   </w:style>
-  <w:style w:type="paragraph" w:styleId="Nagwek">
-    <w:name w:val="Nagłówek"/>
+  <w:style w:type="paragraph" w:styleId="Heading">
+    <w:name w:val="Heading"/>
     <w:basedOn w:val="Normal"/>
-    <w:next w:val="Tretekstu"/>
+    <w:next w:val="TextBody"/>
     <w:qFormat/>
     <w:pPr>
       <w:keepNext w:val="true"/>
@@ -35437,7 +35481,7 @@
       <w:szCs w:val="28"/>
     </w:rPr>
   </w:style>
-  <w:style w:type="paragraph" w:styleId="Tretekstu">
+  <w:style w:type="paragraph" w:styleId="TextBody">
     <w:name w:val="Body Text"/>
     <w:basedOn w:val="Normal"/>
     <w:pPr>
@@ -35445,9 +35489,9 @@
     </w:pPr>
     <w:rPr/>
   </w:style>
-  <w:style w:type="paragraph" w:styleId="Lista">
+  <w:style w:type="paragraph" w:styleId="List">
     <w:name w:val="List"/>
-    <w:basedOn w:val="Tretekstu"/>
+    <w:basedOn w:val="TextBody"/>
     <w:pPr/>
     <w:rPr>
       <w:rFonts w:cs="Lohit Devanagari"/>
@@ -35467,6 +35511,33 @@
       <w:iCs/>
       <w:sz w:val="24"/>
       <w:szCs w:val="24"/>
+    </w:rPr>
+  </w:style>
+  <w:style w:type="paragraph" w:styleId="Index">
+    <w:name w:val="Index"/>
+    <w:basedOn w:val="Normal"/>
+    <w:qFormat/>
+    <w:pPr>
+      <w:suppressLineNumbers/>
+    </w:pPr>
+    <w:rPr>
+      <w:rFonts w:cs="Lohit Devanagari"/>
+      <w:lang w:val="zxx" w:eastAsia="zxx" w:bidi="zxx"/>
+    </w:rPr>
+  </w:style>
+  <w:style w:type="paragraph" w:styleId="Nagwek">
+    <w:name w:val="Nagłówek"/>
+    <w:basedOn w:val="Normal"/>
+    <w:next w:val="TextBody"/>
+    <w:qFormat/>
+    <w:pPr>
+      <w:keepNext w:val="true"/>
+      <w:spacing w:before="240" w:after="120"/>
+    </w:pPr>
+    <w:rPr>
+      <w:rFonts w:ascii="Liberation Sans" w:hAnsi="Liberation Sans" w:eastAsia="Noto Sans CJK SC" w:cs="Lohit Devanagari"/>
+      <w:sz w:val="28"/>
+      <w:szCs w:val="28"/>
     </w:rPr>
   </w:style>
   <w:style w:type="paragraph" w:styleId="Indeks">
@@ -35500,5 +35571,12 @@
     <w:pPr/>
     <w:rPr/>
   </w:style>
+  <w:style w:type="paragraph" w:styleId="FrameContents">
+    <w:name w:val="Frame Contents"/>
+    <w:basedOn w:val="Normal"/>
+    <w:qFormat/>
+    <w:pPr/>
+    <w:rPr/>
+  </w:style>
 </w:styles>
 </file>
</xml_diff>